<commit_message>
minor bug fix & csv export support
</commit_message>
<xml_diff>
--- a/ScholarDB 文档.docx
+++ b/ScholarDB 文档.docx
@@ -1,9 +1,10 @@
 
 <file path=word/document.xml><?xml version="1.0" encoding="utf-8"?>
-<w:document xmlns:wpc="http://schemas.microsoft.com/office/word/2010/wordprocessingCanvas" xmlns:cx="http://schemas.microsoft.com/office/drawing/2014/chartex" xmlns:mc="http://schemas.openxmlformats.org/markup-compatibility/2006" xmlns:o="urn:schemas-microsoft-com:office:office" xmlns:r="http://schemas.openxmlformats.org/officeDocument/2006/relationships" xmlns:m="http://schemas.openxmlformats.org/officeDocument/2006/math" xmlns:v="urn:schemas-microsoft-com:vml" xmlns:wp14="http://schemas.microsoft.com/office/word/2010/wordprocessingDrawing" xmlns:wp="http://schemas.openxmlformats.org/drawingml/2006/wordprocessingDrawing" xmlns:w10="urn:schemas-microsoft-com:office:word" xmlns:w="http://schemas.openxmlformats.org/wordprocessingml/2006/main" xmlns:w14="http://schemas.microsoft.com/office/word/2010/wordml" xmlns:w15="http://schemas.microsoft.com/office/word/2012/wordml" xmlns:w16se="http://schemas.microsoft.com/office/word/2015/wordml/symex" xmlns:wpg="http://schemas.microsoft.com/office/word/2010/wordprocessingGroup" xmlns:wpi="http://schemas.microsoft.com/office/word/2010/wordprocessingInk" xmlns:wne="http://schemas.microsoft.com/office/word/2006/wordml" xmlns:wps="http://schemas.microsoft.com/office/word/2010/wordprocessingShape" mc:Ignorable="w14 w15 w16se wp14">
+<w:document xmlns:o="urn:schemas-microsoft-com:office:office" xmlns:r="http://schemas.openxmlformats.org/officeDocument/2006/relationships" xmlns:v="urn:schemas-microsoft-com:vml" xmlns:w="http://schemas.openxmlformats.org/wordprocessingml/2006/main" xmlns:w10="urn:schemas-microsoft-com:office:word" xmlns:wp="http://schemas.openxmlformats.org/drawingml/2006/wordprocessingDrawing" xmlns:wps="http://schemas.microsoft.com/office/word/2010/wordprocessingShape" xmlns:wpg="http://schemas.microsoft.com/office/word/2010/wordprocessingGroup" xmlns:mc="http://schemas.openxmlformats.org/markup-compatibility/2006" xmlns:wp14="http://schemas.microsoft.com/office/word/2010/wordprocessingDrawing" xmlns:w14="http://schemas.microsoft.com/office/word/2010/wordml" mc:Ignorable="w14 wp14">
   <w:body>
     <w:p>
       <w:pPr>
+        <w:pStyle w:val="Normal"/>
         <w:jc w:val="center"/>
         <w:rPr>
           <w:sz w:val="44"/>
@@ -12,6 +13,7 @@
       </w:pPr>
       <w:r>
         <w:rPr>
+          <w:rFonts w:eastAsia="Liberation Sans" w:ascii="Liberation Sans" w:hAnsi="Liberation Sans"/>
           <w:sz w:val="44"/>
           <w:szCs w:val="44"/>
         </w:rPr>
@@ -19,7 +21,7 @@
       </w:r>
       <w:r>
         <w:rPr>
-          <w:rFonts w:hint="eastAsia"/>
+          <w:rFonts w:ascii="Liberation Sans" w:hAnsi="Liberation Sans" w:eastAsia="Liberation Sans"/>
           <w:sz w:val="44"/>
           <w:szCs w:val="44"/>
         </w:rPr>
@@ -28,6 +30,7 @@
     </w:p>
     <w:p>
       <w:pPr>
+        <w:pStyle w:val="Normal"/>
         <w:rPr>
           <w:sz w:val="28"/>
           <w:szCs w:val="28"/>
@@ -35,7 +38,7 @@
       </w:pPr>
       <w:r>
         <w:rPr>
-          <w:rFonts w:hint="eastAsia"/>
+          <w:rFonts w:ascii="Liberation Sans" w:hAnsi="Liberation Sans" w:eastAsia="Liberation Sans"/>
           <w:sz w:val="28"/>
           <w:szCs w:val="28"/>
         </w:rPr>
@@ -44,20 +47,28 @@
     </w:p>
     <w:p>
       <w:pPr>
-        <w:rPr>
-          <w:szCs w:val="21"/>
-        </w:rPr>
-      </w:pPr>
-      <w:r>
-        <w:rPr>
-          <w:rFonts w:hint="eastAsia"/>
-          <w:szCs w:val="21"/>
-        </w:rPr>
-        <w:t>ScholarDB是旨在为学术服务的一个</w:t>
-      </w:r>
-      <w:r>
-        <w:rPr>
-          <w:rFonts w:hint="eastAsia"/>
+        <w:pStyle w:val="Normal"/>
+        <w:rPr>
+          <w:szCs w:val="21"/>
+        </w:rPr>
+      </w:pPr>
+      <w:r>
+        <w:rPr>
+          <w:rFonts w:eastAsia="Liberation Sans" w:ascii="Liberation Sans" w:hAnsi="Liberation Sans"/>
+          <w:szCs w:val="21"/>
+        </w:rPr>
+        <w:t>ScholarDB</w:t>
+      </w:r>
+      <w:r>
+        <w:rPr>
+          <w:rFonts w:ascii="Liberation Sans" w:hAnsi="Liberation Sans" w:eastAsia="Liberation Sans"/>
+          <w:szCs w:val="21"/>
+        </w:rPr>
+        <w:t>是旨在为学术服务的一个</w:t>
+      </w:r>
+      <w:r>
+        <w:rPr>
+          <w:rFonts w:ascii="Liberation Sans" w:hAnsi="Liberation Sans" w:eastAsia="Liberation Sans"/>
           <w:b/>
           <w:szCs w:val="21"/>
         </w:rPr>
@@ -65,35 +76,14 @@
       </w:r>
       <w:r>
         <w:rPr>
-          <w:rFonts w:hint="eastAsia"/>
-          <w:szCs w:val="21"/>
-        </w:rPr>
-        <w:t>，它为学者提供问卷形式的调研发布，和文件形式的数据集标注任务发布的功能，同时为广大志愿者提供</w:t>
-      </w:r>
-      <w:r>
-        <w:rPr>
-          <w:rFonts w:hint="eastAsia"/>
-          <w:szCs w:val="21"/>
-        </w:rPr>
-        <w:t>参与学术调研，提交高质量答案并获得报酬的平台</w:t>
-      </w:r>
-      <w:r>
-        <w:rPr>
-          <w:rFonts w:hint="eastAsia"/>
-          <w:szCs w:val="21"/>
-        </w:rPr>
-        <w:t>。</w:t>
-      </w:r>
-      <w:r>
-        <w:rPr>
-          <w:rFonts w:hint="eastAsia"/>
-          <w:szCs w:val="21"/>
-        </w:rPr>
-        <w:t>它为学者提供许多方便的功能，包括</w:t>
-      </w:r>
-      <w:r>
-        <w:rPr>
-          <w:rFonts w:hint="eastAsia"/>
+          <w:rFonts w:ascii="Liberation Sans" w:hAnsi="Liberation Sans" w:eastAsia="Liberation Sans"/>
+          <w:szCs w:val="21"/>
+        </w:rPr>
+        <w:t>，它为学者提供问卷形式的调研发布，和文件形式的数据集标注任务发布的功能，同时为广大志愿者提供参与学术调研，提交高质量答案并获得报酬的平台。它为学者提供许多方便的功能，包括</w:t>
+      </w:r>
+      <w:r>
+        <w:rPr>
+          <w:rFonts w:ascii="Liberation Sans" w:hAnsi="Liberation Sans" w:eastAsia="Liberation Sans"/>
           <w:b/>
           <w:szCs w:val="21"/>
         </w:rPr>
@@ -101,14 +91,14 @@
       </w:r>
       <w:r>
         <w:rPr>
-          <w:rFonts w:hint="eastAsia"/>
+          <w:rFonts w:ascii="Liberation Sans" w:hAnsi="Liberation Sans" w:eastAsia="Liberation Sans"/>
           <w:szCs w:val="21"/>
         </w:rPr>
         <w:t>，更可以设立学者组织，</w:t>
       </w:r>
       <w:r>
         <w:rPr>
-          <w:rFonts w:hint="eastAsia"/>
+          <w:rFonts w:ascii="Liberation Sans" w:hAnsi="Liberation Sans" w:eastAsia="Liberation Sans"/>
           <w:b/>
           <w:szCs w:val="21"/>
         </w:rPr>
@@ -116,7 +106,7 @@
       </w:r>
       <w:r>
         <w:rPr>
-          <w:rFonts w:hint="eastAsia"/>
+          <w:rFonts w:ascii="Liberation Sans" w:hAnsi="Liberation Sans" w:eastAsia="Liberation Sans"/>
           <w:szCs w:val="21"/>
         </w:rPr>
         <w:t>某个调研。</w:t>
@@ -124,40 +114,49 @@
     </w:p>
     <w:p>
       <w:pPr>
-        <w:rPr>
-          <w:rFonts w:hint="eastAsia"/>
-          <w:szCs w:val="21"/>
-        </w:rPr>
-      </w:pPr>
-      <w:r>
-        <w:rPr>
-          <w:rFonts w:hint="eastAsia"/>
-          <w:szCs w:val="21"/>
-        </w:rPr>
-        <w:t>ScholarDB的目标是是数据集的共享。无论是谁，都可以在Scholar</w:t>
-      </w:r>
-      <w:r>
-        <w:rPr>
-          <w:szCs w:val="21"/>
-        </w:rPr>
-        <w:t>DB</w:t>
-      </w:r>
-      <w:r>
-        <w:rPr>
-          <w:rFonts w:hint="eastAsia"/>
-          <w:szCs w:val="21"/>
-        </w:rPr>
-        <w:t>的开放数据集列表中进行搜索，筛选，得到Scholar</w:t>
-      </w:r>
-      <w:r>
-        <w:rPr>
-          <w:szCs w:val="21"/>
-        </w:rPr>
-        <w:t>DB</w:t>
-      </w:r>
-      <w:r>
-        <w:rPr>
-          <w:rFonts w:hint="eastAsia"/>
+        <w:pStyle w:val="Normal"/>
+        <w:rPr>
+          <w:szCs w:val="21"/>
+        </w:rPr>
+      </w:pPr>
+      <w:r>
+        <w:rPr>
+          <w:rFonts w:eastAsia="Liberation Sans" w:ascii="Liberation Sans" w:hAnsi="Liberation Sans"/>
+          <w:szCs w:val="21"/>
+        </w:rPr>
+        <w:t>ScholarDB</w:t>
+      </w:r>
+      <w:r>
+        <w:rPr>
+          <w:rFonts w:ascii="Liberation Sans" w:hAnsi="Liberation Sans" w:eastAsia="Liberation Sans"/>
+          <w:szCs w:val="21"/>
+        </w:rPr>
+        <w:t>的目标是是数据集的共享。无论是谁，都可以在</w:t>
+      </w:r>
+      <w:r>
+        <w:rPr>
+          <w:rFonts w:eastAsia="Liberation Sans" w:ascii="Liberation Sans" w:hAnsi="Liberation Sans"/>
+          <w:szCs w:val="21"/>
+        </w:rPr>
+        <w:t>ScholarDB</w:t>
+      </w:r>
+      <w:r>
+        <w:rPr>
+          <w:rFonts w:ascii="Liberation Sans" w:hAnsi="Liberation Sans" w:eastAsia="Liberation Sans"/>
+          <w:szCs w:val="21"/>
+        </w:rPr>
+        <w:t>的开放数据集列表中进行搜索，筛选，得到</w:t>
+      </w:r>
+      <w:r>
+        <w:rPr>
+          <w:rFonts w:eastAsia="Liberation Sans" w:ascii="Liberation Sans" w:hAnsi="Liberation Sans"/>
+          <w:szCs w:val="21"/>
+        </w:rPr>
+        <w:t>ScholarDB</w:t>
+      </w:r>
+      <w:r>
+        <w:rPr>
+          <w:rFonts w:ascii="Liberation Sans" w:hAnsi="Liberation Sans" w:eastAsia="Liberation Sans"/>
           <w:szCs w:val="21"/>
         </w:rPr>
         <w:t>中那些公开的数据集，并用于各种用途。</w:t>
@@ -165,27 +164,51 @@
     </w:p>
     <w:p>
       <w:pPr>
-        <w:rPr>
-          <w:szCs w:val="21"/>
-        </w:rPr>
-      </w:pPr>
-      <w:r>
-        <w:rPr>
-          <w:rFonts w:hint="eastAsia"/>
-          <w:szCs w:val="21"/>
-        </w:rPr>
-        <w:t>这些也使ScholarDB的初衷。</w:t>
-      </w:r>
-    </w:p>
-    <w:p>
-      <w:pPr>
-        <w:rPr>
-          <w:szCs w:val="21"/>
-        </w:rPr>
-      </w:pPr>
-    </w:p>
-    <w:p>
-      <w:pPr>
+        <w:pStyle w:val="Normal"/>
+        <w:rPr>
+          <w:szCs w:val="21"/>
+        </w:rPr>
+      </w:pPr>
+      <w:r>
+        <w:rPr>
+          <w:rFonts w:ascii="Liberation Sans" w:hAnsi="Liberation Sans" w:eastAsia="Liberation Sans"/>
+          <w:szCs w:val="21"/>
+        </w:rPr>
+        <w:t>这些也使</w:t>
+      </w:r>
+      <w:r>
+        <w:rPr>
+          <w:rFonts w:eastAsia="Liberation Sans" w:ascii="Liberation Sans" w:hAnsi="Liberation Sans"/>
+          <w:szCs w:val="21"/>
+        </w:rPr>
+        <w:t>ScholarDB</w:t>
+      </w:r>
+      <w:r>
+        <w:rPr>
+          <w:rFonts w:ascii="Liberation Sans" w:hAnsi="Liberation Sans" w:eastAsia="Liberation Sans"/>
+          <w:szCs w:val="21"/>
+        </w:rPr>
+        <w:t>的初衷。</w:t>
+      </w:r>
+    </w:p>
+    <w:p>
+      <w:pPr>
+        <w:pStyle w:val="Normal"/>
+        <w:rPr>
+          <w:rFonts w:ascii="Liberation Sans" w:hAnsi="Liberation Sans" w:eastAsia="Liberation Sans"/>
+          <w:szCs w:val="21"/>
+        </w:rPr>
+      </w:pPr>
+      <w:r>
+        <w:rPr>
+          <w:rFonts w:eastAsia="Liberation Sans" w:ascii="Liberation Sans" w:hAnsi="Liberation Sans"/>
+          <w:szCs w:val="21"/>
+        </w:rPr>
+      </w:r>
+    </w:p>
+    <w:p>
+      <w:pPr>
+        <w:pStyle w:val="Normal"/>
         <w:rPr>
           <w:sz w:val="28"/>
           <w:szCs w:val="28"/>
@@ -193,7 +216,7 @@
       </w:pPr>
       <w:r>
         <w:rPr>
-          <w:rFonts w:hint="eastAsia"/>
+          <w:rFonts w:ascii="Liberation Sans" w:hAnsi="Liberation Sans" w:eastAsia="Liberation Sans"/>
           <w:sz w:val="28"/>
           <w:szCs w:val="28"/>
         </w:rPr>
@@ -202,145 +225,44 @@
     </w:p>
     <w:p>
       <w:pPr>
-        <w:pStyle w:val="a3"/>
+        <w:pStyle w:val="ListParagraph"/>
         <w:numPr>
           <w:ilvl w:val="0"/>
           <w:numId w:val="1"/>
         </w:numPr>
-        <w:ind w:firstLineChars="0"/>
-        <w:rPr>
-          <w:szCs w:val="21"/>
-        </w:rPr>
-      </w:pPr>
-      <w:r>
-        <w:rPr>
-          <w:rFonts w:hint="eastAsia"/>
-          <w:szCs w:val="21"/>
-        </w:rPr>
-        <w:t>ScholarDB在注册时会要求学者和志愿者填写个人信息，这些信息用于学者之间</w:t>
-      </w:r>
-      <w:r>
-        <w:rPr>
-          <w:rFonts w:hint="eastAsia"/>
-          <w:szCs w:val="21"/>
-        </w:rPr>
-        <w:t>与学者与志愿者</w:t>
-      </w:r>
-      <w:r>
-        <w:rPr>
-          <w:rFonts w:hint="eastAsia"/>
-          <w:szCs w:val="21"/>
-        </w:rPr>
-        <w:t>的互相联系</w:t>
-      </w:r>
-      <w:r>
-        <w:rPr>
-          <w:rFonts w:hint="eastAsia"/>
-          <w:szCs w:val="21"/>
-        </w:rPr>
-        <w:t>，以及</w:t>
-      </w:r>
-      <w:r>
-        <w:rPr>
-          <w:rFonts w:hint="eastAsia"/>
-          <w:szCs w:val="21"/>
-        </w:rPr>
-        <w:t>后台系统</w:t>
-      </w:r>
-      <w:r>
-        <w:rPr>
-          <w:rFonts w:hint="eastAsia"/>
-          <w:szCs w:val="21"/>
-        </w:rPr>
-        <w:t>的对于</w:t>
-      </w:r>
-      <w:r>
-        <w:rPr>
-          <w:rFonts w:hint="eastAsia"/>
-          <w:szCs w:val="21"/>
-        </w:rPr>
-        <w:t>受调研者的参与资格的判定（例如，</w:t>
-      </w:r>
-      <w:r>
-        <w:rPr>
-          <w:rFonts w:hint="eastAsia"/>
-          <w:szCs w:val="21"/>
-        </w:rPr>
-        <w:t>当</w:t>
-      </w:r>
-      <w:r>
-        <w:rPr>
-          <w:rFonts w:hint="eastAsia"/>
-          <w:szCs w:val="21"/>
-        </w:rPr>
-        <w:t>某个调研对年龄设立了某种限制</w:t>
-      </w:r>
-      <w:r>
-        <w:rPr>
-          <w:rFonts w:hint="eastAsia"/>
-          <w:szCs w:val="21"/>
-        </w:rPr>
-        <w:t>时</w:t>
-      </w:r>
-      <w:r>
-        <w:rPr>
-          <w:rFonts w:hint="eastAsia"/>
-          <w:szCs w:val="21"/>
-        </w:rPr>
-        <w:t>）</w:t>
-      </w:r>
-      <w:r>
-        <w:rPr>
-          <w:rFonts w:hint="eastAsia"/>
-          <w:szCs w:val="21"/>
-        </w:rPr>
-        <w:t>。志愿者的信息</w:t>
-      </w:r>
-      <w:r>
-        <w:rPr>
-          <w:rFonts w:hint="eastAsia"/>
-          <w:szCs w:val="21"/>
-        </w:rPr>
-        <w:t>永远</w:t>
-      </w:r>
-      <w:r>
-        <w:rPr>
-          <w:rFonts w:hint="eastAsia"/>
-          <w:szCs w:val="21"/>
-        </w:rPr>
-        <w:t>不会</w:t>
-      </w:r>
-      <w:r>
-        <w:rPr>
-          <w:rFonts w:hint="eastAsia"/>
-          <w:szCs w:val="21"/>
-        </w:rPr>
-        <w:t>在</w:t>
-      </w:r>
-      <w:r>
-        <w:rPr>
-          <w:rFonts w:hint="eastAsia"/>
-          <w:szCs w:val="21"/>
-        </w:rPr>
-        <w:t>征得同意之前提供给学者。</w:t>
-      </w:r>
-    </w:p>
-    <w:p>
-      <w:pPr>
-        <w:pStyle w:val="a3"/>
+        <w:rPr>
+          <w:szCs w:val="21"/>
+        </w:rPr>
+      </w:pPr>
+      <w:r>
+        <w:rPr>
+          <w:rFonts w:eastAsia="Liberation Sans" w:ascii="Liberation Sans" w:hAnsi="Liberation Sans"/>
+          <w:szCs w:val="21"/>
+        </w:rPr>
+        <w:t>ScholarDB</w:t>
+      </w:r>
+      <w:r>
+        <w:rPr>
+          <w:rFonts w:ascii="Liberation Sans" w:hAnsi="Liberation Sans" w:eastAsia="Liberation Sans"/>
+          <w:szCs w:val="21"/>
+        </w:rPr>
+        <w:t>在注册时会要求学者和志愿者填写个人信息，这些信息用于学者之间与学者与志愿者的互相联系，以及后台系统的对于受调研者的参与资格的判定（例如，当某个调研对年龄设立了某种限制时）。志愿者的信息永远不会在征得同意之前提供给学者。</w:t>
+      </w:r>
+    </w:p>
+    <w:p>
+      <w:pPr>
+        <w:pStyle w:val="ListParagraph"/>
         <w:numPr>
           <w:ilvl w:val="0"/>
           <w:numId w:val="1"/>
         </w:numPr>
-        <w:ind w:firstLineChars="0"/>
-        <w:rPr>
-          <w:rFonts w:hint="eastAsia"/>
-          <w:szCs w:val="21"/>
-        </w:rPr>
-      </w:pPr>
-      <w:r>
-        <w:rPr>
-          <w:rFonts w:hint="eastAsia"/>
+        <w:rPr>
+          <w:szCs w:val="21"/>
+        </w:rPr>
+      </w:pPr>
+      <w:r>
+        <w:rPr>
+          <w:rFonts w:ascii="Liberation Sans" w:hAnsi="Liberation Sans" w:eastAsia="Liberation Sans"/>
           <w:szCs w:val="21"/>
         </w:rPr>
         <w:t>当一个数据设置为私有，或者仍在收集样本（未关闭）时，合作者以外的任何人都无法访问其具体内容，保证了资料的安全性。</w:t>
@@ -348,122 +270,956 @@
     </w:p>
     <w:p>
       <w:pPr>
-        <w:rPr>
+        <w:pStyle w:val="Normal"/>
+        <w:rPr>
+          <w:rFonts w:ascii="Liberation Sans" w:hAnsi="Liberation Sans" w:eastAsia="Liberation Sans"/>
+        </w:rPr>
+      </w:pPr>
+      <w:r>
+        <w:rPr>
+          <w:rFonts w:ascii="Liberation Sans" w:hAnsi="Liberation Sans" w:eastAsia="Liberation Sans"/>
           <w:sz w:val="28"/>
           <w:szCs w:val="28"/>
         </w:rPr>
-      </w:pPr>
-      <w:r>
-        <w:rPr>
-          <w:rFonts w:hint="eastAsia"/>
+        <w:t xml:space="preserve">概念设计 </w:t>
+      </w:r>
+      <w:r>
+        <w:rPr>
+          <w:rFonts w:eastAsia="Liberation Sans" w:ascii="Liberation Sans" w:hAnsi="Liberation Sans"/>
           <w:sz w:val="28"/>
           <w:szCs w:val="28"/>
         </w:rPr>
-        <w:t>概念设计 ER图</w:t>
-      </w:r>
-    </w:p>
-    <w:p>
-      <w:pPr>
-        <w:rPr>
+        <w:t>EER</w:t>
+      </w:r>
+      <w:r>
+        <w:rPr>
+          <w:rFonts w:ascii="Liberation Sans" w:hAnsi="Liberation Sans" w:eastAsia="Liberation Sans"/>
           <w:sz w:val="28"/>
           <w:szCs w:val="28"/>
         </w:rPr>
-      </w:pPr>
-      <w:r>
-        <w:rPr>
-          <w:rFonts w:hint="eastAsia"/>
+        <w:t>图</w:t>
+      </w:r>
+      <w:r>
+        <w:rPr>
+          <w:rFonts w:eastAsia="Liberation Sans" w:ascii="Liberation Sans" w:hAnsi="Liberation Sans"/>
           <w:sz w:val="28"/>
           <w:szCs w:val="28"/>
         </w:rPr>
-        <w:t>逻辑设计 SQL表结构</w:t>
-      </w:r>
-    </w:p>
-    <w:p>
-      <w:pPr>
-        <w:rPr>
-          <w:rFonts w:hint="eastAsia"/>
+        <w:t>(EER</w:t>
+      </w:r>
+      <w:r>
+        <w:rPr>
+          <w:rFonts w:ascii="Liberation Sans" w:hAnsi="Liberation Sans" w:eastAsia="Liberation Sans"/>
           <w:sz w:val="28"/>
           <w:szCs w:val="28"/>
         </w:rPr>
-      </w:pPr>
-      <w:r>
-        <w:rPr>
-          <w:rFonts w:hint="eastAsia"/>
+        <w:t>图直接通过</w:t>
+      </w:r>
+      <w:r>
+        <w:rPr>
+          <w:rFonts w:eastAsia="Liberation Sans" w:ascii="Liberation Sans" w:hAnsi="Liberation Sans"/>
           <w:sz w:val="28"/>
           <w:szCs w:val="28"/>
         </w:rPr>
-        <w:t>技术</w:t>
-      </w:r>
-    </w:p>
-    <w:p>
-      <w:pPr>
-        <w:rPr>
-          <w:rFonts w:hint="eastAsia"/>
-          <w:szCs w:val="21"/>
-        </w:rPr>
-      </w:pPr>
-      <w:r>
-        <w:rPr>
-          <w:rFonts w:hint="eastAsia"/>
-          <w:szCs w:val="21"/>
-        </w:rPr>
-        <w:t>采用MySQL与python</w:t>
-      </w:r>
-      <w:r>
-        <w:rPr>
-          <w:szCs w:val="21"/>
-        </w:rPr>
-        <w:t xml:space="preserve"> + Django </w:t>
-      </w:r>
-      <w:r>
-        <w:rPr>
-          <w:rFonts w:hint="eastAsia"/>
-          <w:szCs w:val="21"/>
-        </w:rPr>
-        <w:t>+</w:t>
-      </w:r>
-      <w:r>
-        <w:rPr>
-          <w:szCs w:val="21"/>
-        </w:rPr>
-        <w:t xml:space="preserve"> JavaScript</w:t>
-      </w:r>
-      <w:r>
-        <w:rPr>
-          <w:rFonts w:hint="eastAsia"/>
-          <w:szCs w:val="21"/>
-        </w:rPr>
-        <w:t>进行开发。</w:t>
-      </w:r>
-    </w:p>
-    <w:p>
-      <w:pPr>
-        <w:rPr>
-          <w:rFonts w:hint="eastAsia"/>
+        <w:t>Mysql-workbench</w:t>
+      </w:r>
+      <w:r>
+        <w:rPr>
+          <w:rFonts w:ascii="Liberation Sans" w:hAnsi="Liberation Sans" w:eastAsia="Liberation Sans"/>
           <w:sz w:val="28"/>
           <w:szCs w:val="28"/>
         </w:rPr>
-      </w:pPr>
-      <w:bookmarkStart w:id="0" w:name="_GoBack"/>
-      <w:bookmarkEnd w:id="0"/>
+        <w:t>导出</w:t>
+      </w:r>
+      <w:r>
+        <w:rPr>
+          <w:rFonts w:eastAsia="Liberation Sans" w:ascii="Liberation Sans" w:hAnsi="Liberation Sans"/>
+          <w:sz w:val="28"/>
+          <w:szCs w:val="28"/>
+        </w:rPr>
+        <w:t>)</w:t>
+      </w:r>
+    </w:p>
+    <w:p>
+      <w:pPr>
+        <w:pStyle w:val="Normal"/>
+        <w:rPr>
+          <w:sz w:val="28"/>
+          <w:szCs w:val="28"/>
+        </w:rPr>
+      </w:pPr>
+      <w:r>
+        <w:rPr>
+          <w:sz w:val="28"/>
+          <w:szCs w:val="28"/>
+        </w:rPr>
+        <w:drawing>
+          <wp:anchor behindDoc="0" distT="0" distB="0" distL="0" distR="0" simplePos="0" locked="0" layoutInCell="1" allowOverlap="1" relativeHeight="2">
+            <wp:simplePos x="0" y="0"/>
+            <wp:positionH relativeFrom="column">
+              <wp:align>center</wp:align>
+            </wp:positionH>
+            <wp:positionV relativeFrom="paragraph">
+              <wp:posOffset>635</wp:posOffset>
+            </wp:positionV>
+            <wp:extent cx="5274310" cy="4179570"/>
+            <wp:effectExtent l="0" t="0" r="0" b="0"/>
+            <wp:wrapSquare wrapText="largest"/>
+            <wp:docPr id="1" name="图像1" descr=""/>
+            <wp:cNvGraphicFramePr>
+              <a:graphicFrameLocks xmlns:a="http://schemas.openxmlformats.org/drawingml/2006/main" noChangeAspect="1"/>
+            </wp:cNvGraphicFramePr>
+            <a:graphic xmlns:a="http://schemas.openxmlformats.org/drawingml/2006/main">
+              <a:graphicData uri="http://schemas.openxmlformats.org/drawingml/2006/picture">
+                <pic:pic xmlns:pic="http://schemas.openxmlformats.org/drawingml/2006/picture">
+                  <pic:nvPicPr>
+                    <pic:cNvPr id="1" name="图像1" descr=""/>
+                    <pic:cNvPicPr>
+                      <a:picLocks noChangeAspect="1" noChangeArrowheads="1"/>
+                    </pic:cNvPicPr>
+                  </pic:nvPicPr>
+                  <pic:blipFill>
+                    <a:blip r:embed="rId2"/>
+                    <a:stretch>
+                      <a:fillRect/>
+                    </a:stretch>
+                  </pic:blipFill>
+                  <pic:spPr bwMode="auto">
+                    <a:xfrm>
+                      <a:off x="0" y="0"/>
+                      <a:ext cx="5274310" cy="4179570"/>
+                    </a:xfrm>
+                    <a:prstGeom prst="rect">
+                      <a:avLst/>
+                    </a:prstGeom>
+                  </pic:spPr>
+                </pic:pic>
+              </a:graphicData>
+            </a:graphic>
+          </wp:anchor>
+        </w:drawing>
+      </w:r>
+    </w:p>
+    <w:p>
+      <w:pPr>
+        <w:pStyle w:val="Normal"/>
+        <w:rPr>
+          <w:rFonts w:ascii="Liberation Sans" w:hAnsi="Liberation Sans" w:eastAsia="Liberation Sans"/>
+        </w:rPr>
+      </w:pPr>
+      <w:r>
+        <w:rPr>
+          <w:rFonts w:ascii="Liberation Sans" w:hAnsi="Liberation Sans" w:eastAsia="Liberation Sans"/>
+          <w:sz w:val="28"/>
+          <w:szCs w:val="28"/>
+        </w:rPr>
+        <w:t>功能详解</w:t>
+      </w:r>
+    </w:p>
+    <w:p>
+      <w:pPr>
+        <w:pStyle w:val="Normal"/>
+        <w:rPr/>
+      </w:pPr>
+      <w:r>
+        <w:rPr>
+          <w:rFonts w:eastAsia="Liberation Sans" w:ascii="Liberation Sans" w:hAnsi="Liberation Sans"/>
+          <w:sz w:val="28"/>
+          <w:szCs w:val="28"/>
+        </w:rPr>
+        <w:t xml:space="preserve">1. </w:t>
+      </w:r>
+      <w:r>
+        <w:rPr>
+          <w:rFonts w:ascii="Liberation Sans" w:hAnsi="Liberation Sans" w:eastAsia="Liberation Sans"/>
+          <w:sz w:val="28"/>
+          <w:szCs w:val="28"/>
+        </w:rPr>
+        <w:t>用户信息维护（相关代码：</w:t>
+      </w:r>
+      <w:r>
+        <w:rPr>
+          <w:rFonts w:eastAsia="Liberation Sans" w:ascii="Liberation Sans" w:hAnsi="Liberation Sans"/>
+          <w:sz w:val="28"/>
+          <w:szCs w:val="28"/>
+        </w:rPr>
+        <w:t>User/userctrl.py</w:t>
+      </w:r>
+      <w:r>
+        <w:rPr>
+          <w:rFonts w:ascii="Liberation Sans" w:hAnsi="Liberation Sans" w:eastAsia="Liberation Sans"/>
+          <w:sz w:val="28"/>
+          <w:szCs w:val="28"/>
+        </w:rPr>
+        <w:t>，金熙森）</w:t>
+      </w:r>
+    </w:p>
+    <w:p>
+      <w:pPr>
+        <w:pStyle w:val="Normal"/>
+        <w:rPr>
+          <w:rFonts w:ascii="Liberation Sans" w:hAnsi="Liberation Sans" w:eastAsia="Liberation Sans"/>
+          <w:sz w:val="24"/>
+          <w:szCs w:val="24"/>
+        </w:rPr>
+      </w:pPr>
+      <w:r>
+        <w:rPr>
+          <w:rFonts w:ascii="Liberation Sans" w:hAnsi="Liberation Sans" w:eastAsia="Liberation Sans"/>
+          <w:sz w:val="21"/>
+          <w:szCs w:val="24"/>
+        </w:rPr>
+        <w:t>用户注册与登录是</w:t>
+      </w:r>
+      <w:r>
+        <w:rPr>
+          <w:rFonts w:eastAsia="Liberation Sans" w:ascii="Liberation Sans" w:hAnsi="Liberation Sans"/>
+          <w:sz w:val="24"/>
+          <w:szCs w:val="24"/>
+        </w:rPr>
+        <w:t>ScholarDB</w:t>
+      </w:r>
+      <w:r>
+        <w:rPr>
+          <w:rFonts w:ascii="Liberation Sans" w:hAnsi="Liberation Sans" w:eastAsia="Liberation Sans"/>
+          <w:sz w:val="21"/>
+          <w:szCs w:val="24"/>
+        </w:rPr>
+        <w:t>实现的第一个功能。在</w:t>
+      </w:r>
+      <w:r>
+        <w:rPr>
+          <w:rFonts w:eastAsia="Liberation Sans" w:ascii="Liberation Sans" w:hAnsi="Liberation Sans"/>
+          <w:sz w:val="24"/>
+          <w:szCs w:val="24"/>
+        </w:rPr>
+        <w:t>ScholarDB</w:t>
+      </w:r>
+      <w:r>
+        <w:rPr>
+          <w:rFonts w:ascii="Liberation Sans" w:hAnsi="Liberation Sans" w:eastAsia="Liberation Sans"/>
+          <w:sz w:val="21"/>
+          <w:szCs w:val="24"/>
+        </w:rPr>
+        <w:t>中用户分为两大类：学者与志愿者，其中，学者有权创建并完成任务，志愿者只有完成任务的权限。学者与志愿者都属于用户，即“用户”是“学者”与“志愿者”的超类，两个子类由大量的重复的属性。因此，关于用户信息我们由</w:t>
+      </w:r>
+      <w:r>
+        <w:rPr>
+          <w:rFonts w:eastAsia="Liberation Sans" w:ascii="Liberation Sans" w:hAnsi="Liberation Sans"/>
+          <w:sz w:val="24"/>
+          <w:szCs w:val="24"/>
+        </w:rPr>
+        <w:t>3</w:t>
+      </w:r>
+      <w:r>
+        <w:rPr>
+          <w:rFonts w:ascii="Liberation Sans" w:hAnsi="Liberation Sans" w:eastAsia="Liberation Sans"/>
+          <w:sz w:val="21"/>
+          <w:szCs w:val="24"/>
+        </w:rPr>
+        <w:t>个表参与管理：</w:t>
+      </w:r>
+      <w:r>
+        <w:rPr>
+          <w:rFonts w:eastAsia="Liberation Sans" w:ascii="Liberation Sans" w:hAnsi="Liberation Sans"/>
+          <w:sz w:val="24"/>
+          <w:szCs w:val="24"/>
+        </w:rPr>
+        <w:t>USERINFO(</w:t>
+      </w:r>
+      <w:r>
+        <w:rPr>
+          <w:rFonts w:ascii="Liberation Sans" w:hAnsi="Liberation Sans" w:eastAsia="Liberation Sans"/>
+          <w:sz w:val="21"/>
+          <w:szCs w:val="24"/>
+        </w:rPr>
+        <w:t>公共信息</w:t>
+      </w:r>
+      <w:r>
+        <w:rPr>
+          <w:rFonts w:eastAsia="Liberation Sans" w:ascii="Liberation Sans" w:hAnsi="Liberation Sans"/>
+          <w:sz w:val="24"/>
+          <w:szCs w:val="24"/>
+        </w:rPr>
+        <w:t>)</w:t>
+      </w:r>
+      <w:r>
+        <w:rPr>
+          <w:rFonts w:ascii="Liberation Sans" w:hAnsi="Liberation Sans" w:eastAsia="Liberation Sans"/>
+          <w:sz w:val="21"/>
+          <w:szCs w:val="24"/>
+        </w:rPr>
+        <w:t>，</w:t>
+      </w:r>
+      <w:r>
+        <w:rPr>
+          <w:rFonts w:eastAsia="Liberation Sans" w:ascii="Liberation Sans" w:hAnsi="Liberation Sans"/>
+          <w:sz w:val="24"/>
+          <w:szCs w:val="24"/>
+        </w:rPr>
+        <w:t>SCHOLAR(</w:t>
+      </w:r>
+      <w:r>
+        <w:rPr>
+          <w:rFonts w:ascii="Liberation Sans" w:hAnsi="Liberation Sans" w:eastAsia="Liberation Sans"/>
+          <w:sz w:val="21"/>
+          <w:szCs w:val="24"/>
+        </w:rPr>
+        <w:t>学者</w:t>
+      </w:r>
+      <w:r>
+        <w:rPr>
+          <w:rFonts w:eastAsia="Liberation Sans" w:ascii="Liberation Sans" w:hAnsi="Liberation Sans"/>
+          <w:sz w:val="24"/>
+          <w:szCs w:val="24"/>
+        </w:rPr>
+        <w:t>)</w:t>
+      </w:r>
+      <w:r>
+        <w:rPr>
+          <w:rFonts w:ascii="Liberation Sans" w:hAnsi="Liberation Sans" w:eastAsia="Liberation Sans"/>
+          <w:sz w:val="21"/>
+          <w:szCs w:val="24"/>
+        </w:rPr>
+        <w:t>，</w:t>
+      </w:r>
+    </w:p>
+    <w:p>
+      <w:pPr>
+        <w:pStyle w:val="Normal"/>
+        <w:rPr>
+          <w:rFonts w:ascii="Liberation Sans" w:hAnsi="Liberation Sans" w:eastAsia="Liberation Sans"/>
+          <w:sz w:val="24"/>
+          <w:szCs w:val="24"/>
+        </w:rPr>
+      </w:pPr>
+      <w:r>
+        <w:rPr>
+          <w:rFonts w:eastAsia="Liberation Sans" w:ascii="Liberation Sans" w:hAnsi="Liberation Sans"/>
+          <w:sz w:val="24"/>
+          <w:szCs w:val="24"/>
+        </w:rPr>
+        <w:t>VOLUNTEER</w:t>
+      </w:r>
+      <w:r>
+        <w:rPr>
+          <w:rFonts w:ascii="Liberation Sans" w:hAnsi="Liberation Sans" w:eastAsia="Liberation Sans"/>
+          <w:sz w:val="21"/>
+          <w:szCs w:val="24"/>
+        </w:rPr>
+        <w:t>（志愿者）。</w:t>
+      </w:r>
+    </w:p>
+    <w:p>
+      <w:pPr>
+        <w:pStyle w:val="Normal"/>
+        <w:rPr>
+          <w:rFonts w:ascii="Liberation Sans" w:hAnsi="Liberation Sans" w:eastAsia="Liberation Sans"/>
+          <w:sz w:val="24"/>
+          <w:szCs w:val="24"/>
+        </w:rPr>
+      </w:pPr>
+      <w:r>
+        <w:rPr>
+          <w:rFonts w:eastAsia="Liberation Sans" w:ascii="Liberation Sans" w:hAnsi="Liberation Sans"/>
+          <w:sz w:val="24"/>
+          <w:szCs w:val="24"/>
+        </w:rPr>
+      </w:r>
+    </w:p>
+    <w:p>
+      <w:pPr>
+        <w:pStyle w:val="Normal"/>
+        <w:rPr>
+          <w:rFonts w:ascii="Liberation Sans" w:hAnsi="Liberation Sans" w:eastAsia="Liberation Sans"/>
+          <w:sz w:val="24"/>
+          <w:szCs w:val="24"/>
+        </w:rPr>
+      </w:pPr>
+      <w:r>
+        <w:rPr>
+          <w:rFonts w:eastAsia="Liberation Sans" w:ascii="Liberation Sans" w:hAnsi="Liberation Sans"/>
+          <w:sz w:val="21"/>
+          <w:szCs w:val="21"/>
+        </w:rPr>
+        <w:t xml:space="preserve">1.1 </w:t>
+      </w:r>
+      <w:r>
+        <w:rPr>
+          <w:rFonts w:ascii="Liberation Sans" w:hAnsi="Liberation Sans" w:eastAsia="Liberation Sans"/>
+          <w:sz w:val="21"/>
+          <w:szCs w:val="21"/>
+        </w:rPr>
+        <w:t>学者注册</w:t>
+      </w:r>
+      <w:r>
+        <w:rPr>
+          <w:rFonts w:eastAsia="Liberation Sans" w:ascii="Liberation Sans" w:hAnsi="Liberation Sans"/>
+          <w:sz w:val="21"/>
+          <w:szCs w:val="21"/>
+        </w:rPr>
+        <w:t>/</w:t>
+      </w:r>
+      <w:r>
+        <w:rPr>
+          <w:rFonts w:ascii="Liberation Sans" w:hAnsi="Liberation Sans" w:eastAsia="Liberation Sans"/>
+          <w:sz w:val="21"/>
+          <w:szCs w:val="21"/>
+        </w:rPr>
+        <w:t>志愿者注册</w:t>
+      </w:r>
+      <w:r>
+        <w:rPr>
+          <w:rFonts w:eastAsia="Liberation Sans" w:ascii="Liberation Sans" w:hAnsi="Liberation Sans"/>
+          <w:sz w:val="21"/>
+          <w:szCs w:val="21"/>
+        </w:rPr>
+        <w:t>/</w:t>
+      </w:r>
+      <w:r>
+        <w:rPr>
+          <w:rFonts w:ascii="Liberation Sans" w:hAnsi="Liberation Sans" w:eastAsia="Liberation Sans"/>
+          <w:sz w:val="21"/>
+          <w:szCs w:val="21"/>
+        </w:rPr>
+        <w:t>用户登录实现</w:t>
+      </w:r>
+    </w:p>
+    <w:p>
+      <w:pPr>
+        <w:pStyle w:val="Normal"/>
+        <w:rPr>
+          <w:rFonts w:ascii="Liberation Sans" w:hAnsi="Liberation Sans" w:eastAsia="Liberation Sans"/>
+          <w:sz w:val="24"/>
+          <w:szCs w:val="24"/>
+        </w:rPr>
+      </w:pPr>
+      <w:r>
+        <w:rPr>
+          <w:rFonts w:eastAsia="Liberation Sans" w:ascii="Liberation Sans" w:hAnsi="Liberation Sans"/>
+          <w:sz w:val="21"/>
+          <w:szCs w:val="21"/>
+        </w:rPr>
+        <w:t>ScholarDB</w:t>
+      </w:r>
+      <w:r>
+        <w:rPr>
+          <w:rFonts w:ascii="Liberation Sans" w:hAnsi="Liberation Sans" w:eastAsia="Liberation Sans"/>
+          <w:sz w:val="21"/>
+          <w:szCs w:val="21"/>
+        </w:rPr>
+        <w:t>用户注册时必须使用未注册过的邮箱进行注册，邮箱查重由前后端共同完成，表单验证（如，年龄是否为数字，选项是否为空等）使用</w:t>
+      </w:r>
+      <w:r>
+        <w:rPr>
+          <w:rFonts w:eastAsia="Liberation Sans" w:ascii="Liberation Sans" w:hAnsi="Liberation Sans"/>
+          <w:sz w:val="21"/>
+          <w:szCs w:val="21"/>
+        </w:rPr>
+        <w:t>Javascript</w:t>
+      </w:r>
+      <w:r>
+        <w:rPr>
+          <w:rFonts w:ascii="Liberation Sans" w:hAnsi="Liberation Sans" w:eastAsia="Liberation Sans"/>
+          <w:sz w:val="21"/>
+          <w:szCs w:val="21"/>
+        </w:rPr>
+        <w:t>前端进行。学者注册与志愿者注册是两个不同的页面，同时，用户需要填写的信息也有一些不同。这些不同对应于数据库中两种实体字段的不同。</w:t>
+      </w:r>
+    </w:p>
+    <w:p>
+      <w:pPr>
+        <w:pStyle w:val="Normal"/>
+        <w:rPr>
+          <w:rFonts w:ascii="Liberation Sans" w:hAnsi="Liberation Sans" w:eastAsia="Liberation Sans"/>
+          <w:sz w:val="24"/>
+          <w:szCs w:val="24"/>
+        </w:rPr>
+      </w:pPr>
+      <w:r>
+        <w:rPr>
+          <w:rFonts w:eastAsia="Liberation Sans" w:ascii="Liberation Sans" w:hAnsi="Liberation Sans"/>
+          <w:sz w:val="21"/>
+          <w:szCs w:val="21"/>
+        </w:rPr>
+        <w:t>ScholarDB</w:t>
+      </w:r>
+      <w:r>
+        <w:rPr>
+          <w:rFonts w:ascii="Liberation Sans" w:hAnsi="Liberation Sans" w:eastAsia="Liberation Sans"/>
+          <w:sz w:val="21"/>
+          <w:szCs w:val="21"/>
+        </w:rPr>
+        <w:t>支持用户使用注册的邮箱进行登录。用户名与密码的合法性当然完全通过后端来完成。</w:t>
+      </w:r>
+    </w:p>
+    <w:p>
+      <w:pPr>
+        <w:pStyle w:val="Normal"/>
+        <w:rPr>
+          <w:rFonts w:ascii="Liberation Sans" w:hAnsi="Liberation Sans" w:eastAsia="Liberation Sans"/>
+          <w:sz w:val="21"/>
+          <w:szCs w:val="21"/>
+        </w:rPr>
+      </w:pPr>
+      <w:r>
+        <w:rPr>
+          <w:rFonts w:eastAsia="Liberation Sans" w:ascii="Liberation Sans" w:hAnsi="Liberation Sans"/>
+          <w:sz w:val="21"/>
+          <w:szCs w:val="21"/>
+        </w:rPr>
+      </w:r>
+    </w:p>
+    <w:p>
+      <w:pPr>
+        <w:pStyle w:val="Normal"/>
+        <w:rPr>
+          <w:sz w:val="21"/>
+          <w:szCs w:val="21"/>
+        </w:rPr>
+      </w:pPr>
+      <w:r>
+        <w:rPr>
+          <w:rFonts w:eastAsia="Liberation Sans" w:ascii="Liberation Sans" w:hAnsi="Liberation Sans"/>
+          <w:sz w:val="21"/>
+          <w:szCs w:val="21"/>
+        </w:rPr>
+        <w:t xml:space="preserve">1.2 </w:t>
+      </w:r>
+      <w:r>
+        <w:rPr>
+          <w:rFonts w:ascii="Liberation Sans" w:hAnsi="Liberation Sans" w:eastAsia="Liberation Sans"/>
+          <w:sz w:val="21"/>
+          <w:szCs w:val="21"/>
+        </w:rPr>
+        <w:t>用户信息展示</w:t>
+      </w:r>
+      <w:r>
+        <w:rPr>
+          <w:rFonts w:eastAsia="Liberation Sans" w:ascii="Liberation Sans" w:hAnsi="Liberation Sans"/>
+          <w:sz w:val="21"/>
+          <w:szCs w:val="21"/>
+        </w:rPr>
+        <w:t>/</w:t>
+      </w:r>
+      <w:r>
+        <w:rPr>
+          <w:rFonts w:ascii="Liberation Sans" w:hAnsi="Liberation Sans" w:eastAsia="Liberation Sans"/>
+          <w:sz w:val="21"/>
+          <w:szCs w:val="21"/>
+        </w:rPr>
+        <w:t>个人调研管理界面</w:t>
+      </w:r>
+    </w:p>
+    <w:p>
+      <w:pPr>
+        <w:pStyle w:val="Normal"/>
+        <w:rPr>
+          <w:sz w:val="21"/>
+          <w:szCs w:val="21"/>
+        </w:rPr>
+      </w:pPr>
+      <w:r>
+        <w:rPr>
+          <w:rFonts w:ascii="Liberation Sans" w:hAnsi="Liberation Sans" w:eastAsia="Liberation Sans"/>
+          <w:sz w:val="21"/>
+          <w:szCs w:val="21"/>
+        </w:rPr>
+        <w:t>用户信息展示页面位于侧边栏</w:t>
+      </w:r>
+      <w:r>
+        <w:rPr>
+          <w:rFonts w:eastAsia="Liberation Sans" w:ascii="Liberation Sans" w:hAnsi="Liberation Sans"/>
+          <w:sz w:val="21"/>
+          <w:szCs w:val="21"/>
+        </w:rPr>
+        <w:t>-</w:t>
+      </w:r>
+      <w:r>
+        <w:rPr>
+          <w:rFonts w:ascii="Liberation Sans" w:hAnsi="Liberation Sans" w:eastAsia="Liberation Sans"/>
+          <w:sz w:val="21"/>
+          <w:szCs w:val="21"/>
+        </w:rPr>
+        <w:t>个人信息。默认情况没有使用</w:t>
+      </w:r>
+      <w:r>
+        <w:rPr>
+          <w:rFonts w:eastAsia="Liberation Sans" w:ascii="Liberation Sans" w:hAnsi="Liberation Sans"/>
+          <w:sz w:val="21"/>
+          <w:szCs w:val="21"/>
+        </w:rPr>
+        <w:t>GET</w:t>
+      </w:r>
+      <w:r>
+        <w:rPr>
+          <w:rFonts w:ascii="Liberation Sans" w:hAnsi="Liberation Sans" w:eastAsia="Liberation Sans"/>
+          <w:sz w:val="21"/>
+          <w:szCs w:val="21"/>
+        </w:rPr>
+        <w:t>方法指定用户</w:t>
+      </w:r>
+      <w:r>
+        <w:rPr>
+          <w:rFonts w:eastAsia="Liberation Sans" w:ascii="Liberation Sans" w:hAnsi="Liberation Sans"/>
+          <w:sz w:val="21"/>
+          <w:szCs w:val="21"/>
+        </w:rPr>
+        <w:t>ID</w:t>
+      </w:r>
+      <w:r>
+        <w:rPr>
+          <w:rFonts w:ascii="Liberation Sans" w:hAnsi="Liberation Sans" w:eastAsia="Liberation Sans"/>
+          <w:sz w:val="21"/>
+          <w:szCs w:val="21"/>
+        </w:rPr>
+        <w:t>时，会展示当前用户的个人信息页面。但是通过</w:t>
+      </w:r>
+      <w:r>
+        <w:rPr>
+          <w:rFonts w:eastAsia="Liberation Sans" w:ascii="Liberation Sans" w:hAnsi="Liberation Sans"/>
+          <w:sz w:val="21"/>
+          <w:szCs w:val="21"/>
+        </w:rPr>
+        <w:t>GET</w:t>
+      </w:r>
+      <w:r>
+        <w:rPr>
+          <w:rFonts w:ascii="Liberation Sans" w:hAnsi="Liberation Sans" w:eastAsia="Liberation Sans"/>
+          <w:sz w:val="21"/>
+          <w:szCs w:val="21"/>
+        </w:rPr>
+        <w:t>方法指定了用户</w:t>
+      </w:r>
+      <w:r>
+        <w:rPr>
+          <w:rFonts w:eastAsia="Liberation Sans" w:ascii="Liberation Sans" w:hAnsi="Liberation Sans"/>
+          <w:sz w:val="21"/>
+          <w:szCs w:val="21"/>
+        </w:rPr>
+        <w:t>ID</w:t>
+      </w:r>
+      <w:r>
+        <w:rPr>
+          <w:rFonts w:ascii="Liberation Sans" w:hAnsi="Liberation Sans" w:eastAsia="Liberation Sans"/>
+          <w:sz w:val="21"/>
+          <w:szCs w:val="21"/>
+        </w:rPr>
+        <w:t>后，会展示这一用户</w:t>
+      </w:r>
+      <w:r>
+        <w:rPr>
+          <w:rFonts w:eastAsia="Liberation Sans" w:ascii="Liberation Sans" w:hAnsi="Liberation Sans"/>
+          <w:sz w:val="21"/>
+          <w:szCs w:val="21"/>
+        </w:rPr>
+        <w:t>ID</w:t>
+      </w:r>
+      <w:r>
+        <w:rPr>
+          <w:rFonts w:ascii="Liberation Sans" w:hAnsi="Liberation Sans" w:eastAsia="Liberation Sans"/>
+          <w:sz w:val="21"/>
+          <w:szCs w:val="21"/>
+        </w:rPr>
+        <w:t>的个人信息页面</w:t>
+      </w:r>
+      <w:r>
+        <w:rPr>
+          <w:rFonts w:ascii="Liberation Sans" w:hAnsi="Liberation Sans" w:eastAsia="Liberation Sans"/>
+          <w:sz w:val="21"/>
+          <w:szCs w:val="21"/>
+        </w:rPr>
+        <w:t>，如果用户</w:t>
+      </w:r>
+      <w:r>
+        <w:rPr>
+          <w:rFonts w:eastAsia="Liberation Sans" w:ascii="Liberation Sans" w:hAnsi="Liberation Sans"/>
+          <w:sz w:val="21"/>
+          <w:szCs w:val="21"/>
+        </w:rPr>
+        <w:t>ID</w:t>
+      </w:r>
+      <w:r>
+        <w:rPr>
+          <w:rFonts w:ascii="Liberation Sans" w:hAnsi="Liberation Sans" w:eastAsia="Liberation Sans"/>
+          <w:sz w:val="21"/>
+          <w:szCs w:val="21"/>
+        </w:rPr>
+        <w:t>不存在会给出提示</w:t>
+      </w:r>
+      <w:r>
+        <w:rPr>
+          <w:rFonts w:ascii="Liberation Sans" w:hAnsi="Liberation Sans" w:eastAsia="Liberation Sans"/>
+          <w:sz w:val="21"/>
+          <w:szCs w:val="21"/>
+        </w:rPr>
+        <w:t>。考虑到学者可能需要寻找某个特定的志愿者，查看他的联系方式，以及学者之间互相请求数据集，因此在用户信息展示的右上角设置有按</w:t>
+      </w:r>
+      <w:r>
+        <w:rPr>
+          <w:rFonts w:eastAsia="Liberation Sans" w:ascii="Liberation Sans" w:hAnsi="Liberation Sans"/>
+          <w:sz w:val="21"/>
+          <w:szCs w:val="21"/>
+        </w:rPr>
+        <w:t>ID</w:t>
+      </w:r>
+      <w:r>
+        <w:rPr>
+          <w:rFonts w:ascii="Liberation Sans" w:hAnsi="Liberation Sans" w:eastAsia="Liberation Sans"/>
+          <w:sz w:val="21"/>
+          <w:szCs w:val="21"/>
+        </w:rPr>
+        <w:t>寻找用户的功能。当然，不是所有的个人信息都是公开的。公开的信息只有用户名，邮箱（</w:t>
+      </w:r>
+      <w:r>
+        <w:rPr>
+          <w:rFonts w:eastAsia="Liberation Sans" w:ascii="Liberation Sans" w:hAnsi="Liberation Sans"/>
+          <w:sz w:val="21"/>
+          <w:szCs w:val="21"/>
+        </w:rPr>
+        <w:t>ScholarDB</w:t>
+      </w:r>
+      <w:r>
+        <w:rPr>
+          <w:rFonts w:ascii="Liberation Sans" w:hAnsi="Liberation Sans" w:eastAsia="Liberation Sans"/>
+          <w:sz w:val="21"/>
+          <w:szCs w:val="21"/>
+        </w:rPr>
+        <w:t>希望可以通过这一渠道使学者之间可以互相联系），学者的机构，学者创建的调研，以及志愿者的积分。其他诸如用户性别，居住地，年龄，参与的任务绝对不会显示。这一步的判定是在服务端进行的，而不是前端，因此保证了数据的安全性</w:t>
+      </w:r>
+      <w:r>
+        <w:rPr>
+          <w:rFonts w:ascii="Liberation Sans" w:hAnsi="Liberation Sans" w:eastAsia="Liberation Sans"/>
+          <w:sz w:val="21"/>
+          <w:szCs w:val="21"/>
+        </w:rPr>
+        <w:t>。</w:t>
+      </w:r>
+    </w:p>
+    <w:p>
+      <w:pPr>
+        <w:pStyle w:val="Normal"/>
+        <w:rPr/>
+      </w:pPr>
+      <w:r>
+        <w:rPr>
+          <w:rFonts w:ascii="Liberation Sans" w:hAnsi="Liberation Sans" w:eastAsia="Liberation Sans"/>
+          <w:sz w:val="21"/>
+          <w:szCs w:val="24"/>
+        </w:rPr>
+        <w:t>在这一页面学者还可以看到可以管理的调研或者任务（后端从</w:t>
+      </w:r>
+      <w:r>
+        <w:rPr>
+          <w:rFonts w:eastAsia="Liberation Sans" w:ascii="Liberation Sans" w:hAnsi="Liberation Sans"/>
+          <w:sz w:val="21"/>
+          <w:szCs w:val="24"/>
+        </w:rPr>
+        <w:t>SCHOLAR_ OWN_SURVEY</w:t>
+      </w:r>
+      <w:r>
+        <w:rPr>
+          <w:rFonts w:ascii="Liberation Sans" w:hAnsi="Liberation Sans" w:eastAsia="Liberation Sans"/>
+          <w:sz w:val="21"/>
+          <w:szCs w:val="24"/>
+        </w:rPr>
+        <w:t>表中读取</w:t>
+      </w:r>
+      <w:r>
+        <w:rPr>
+          <w:rFonts w:ascii="Liberation Sans" w:hAnsi="Liberation Sans" w:eastAsia="Liberation Sans"/>
+          <w:sz w:val="21"/>
+          <w:szCs w:val="24"/>
+        </w:rPr>
+        <w:t>），点击这些任务后，会跳转进入调研或者任务的管理界面</w:t>
+      </w:r>
+      <w:r>
+        <w:rPr>
+          <w:rFonts w:ascii="Liberation Sans" w:hAnsi="Liberation Sans" w:eastAsia="Liberation Sans"/>
+          <w:sz w:val="21"/>
+          <w:szCs w:val="24"/>
+        </w:rPr>
+        <w:t>。</w:t>
+      </w:r>
+    </w:p>
+    <w:p>
+      <w:pPr>
+        <w:pStyle w:val="Normal"/>
+        <w:rPr>
+          <w:rFonts w:ascii="Liberation Sans" w:hAnsi="Liberation Sans" w:eastAsia="Liberation Sans"/>
+          <w:sz w:val="21"/>
+          <w:szCs w:val="24"/>
+        </w:rPr>
+      </w:pPr>
+      <w:r>
+        <w:rPr/>
+      </w:r>
+    </w:p>
+    <w:p>
+      <w:pPr>
+        <w:pStyle w:val="Normal"/>
+        <w:rPr>
+          <w:rFonts w:ascii="Liberation Sans" w:hAnsi="Liberation Sans" w:eastAsia="Liberation Sans"/>
+          <w:sz w:val="32"/>
+          <w:szCs w:val="32"/>
+        </w:rPr>
+      </w:pPr>
+      <w:r>
+        <w:rPr>
+          <w:rFonts w:eastAsia="Liberation Sans" w:ascii="Liberation Sans" w:hAnsi="Liberation Sans"/>
+          <w:sz w:val="32"/>
+          <w:szCs w:val="32"/>
+        </w:rPr>
+        <w:t xml:space="preserve">2. </w:t>
+      </w:r>
+      <w:r>
+        <w:rPr>
+          <w:rFonts w:ascii="Liberation Sans" w:hAnsi="Liberation Sans" w:eastAsia="Liberation Sans"/>
+          <w:sz w:val="28"/>
+          <w:szCs w:val="32"/>
+        </w:rPr>
+        <w:t>创建项目</w:t>
+      </w:r>
+    </w:p>
+    <w:p>
+      <w:pPr>
+        <w:pStyle w:val="Normal"/>
+        <w:jc w:val="both"/>
+        <w:rPr>
+          <w:rFonts w:ascii="Liberation Sans" w:hAnsi="Liberation Sans" w:eastAsia="Liberation Sans"/>
+          <w:sz w:val="24"/>
+          <w:szCs w:val="24"/>
+        </w:rPr>
+      </w:pPr>
+      <w:r>
+        <w:rPr>
+          <w:rFonts w:ascii="Liberation Sans" w:hAnsi="Liberation Sans" w:eastAsia="Liberation Sans"/>
+          <w:sz w:val="21"/>
+          <w:szCs w:val="24"/>
+        </w:rPr>
+        <w:t>创建项目（调研，任务）是</w:t>
+      </w:r>
+      <w:r>
+        <w:rPr>
+          <w:rFonts w:eastAsia="Liberation Sans" w:ascii="Liberation Sans" w:hAnsi="Liberation Sans"/>
+          <w:sz w:val="24"/>
+          <w:szCs w:val="24"/>
+        </w:rPr>
+        <w:t>ScholarDB</w:t>
+      </w:r>
+      <w:r>
+        <w:rPr>
+          <w:rFonts w:ascii="Liberation Sans" w:hAnsi="Liberation Sans" w:eastAsia="Liberation Sans"/>
+          <w:sz w:val="21"/>
+          <w:szCs w:val="24"/>
+        </w:rPr>
+        <w:t>提供给学者的一个最基础的功能。这一系统的细节上的设计充分考虑到了学术项目的种种特性。</w:t>
+      </w:r>
+    </w:p>
+    <w:p>
+      <w:pPr>
+        <w:pStyle w:val="Normal"/>
+        <w:jc w:val="both"/>
+        <w:rPr>
+          <w:rFonts w:ascii="Liberation Sans" w:hAnsi="Liberation Sans" w:eastAsia="Liberation Sans"/>
+          <w:sz w:val="24"/>
+          <w:szCs w:val="24"/>
+        </w:rPr>
+      </w:pPr>
+      <w:r>
+        <w:rPr>
+          <w:rFonts w:eastAsia="Liberation Sans" w:ascii="Liberation Sans" w:hAnsi="Liberation Sans"/>
+          <w:sz w:val="24"/>
+          <w:szCs w:val="24"/>
+        </w:rPr>
+      </w:r>
+    </w:p>
+    <w:p>
+      <w:pPr>
+        <w:pStyle w:val="Normal"/>
+        <w:rPr>
+          <w:sz w:val="28"/>
+          <w:szCs w:val="28"/>
+        </w:rPr>
+      </w:pPr>
+      <w:r>
+        <w:rPr>
+          <w:rFonts w:ascii="Liberation Sans" w:hAnsi="Liberation Sans" w:eastAsia="Liberation Sans"/>
+          <w:sz w:val="28"/>
+          <w:szCs w:val="28"/>
+        </w:rPr>
+        <w:t>技术</w:t>
+      </w:r>
+    </w:p>
+    <w:p>
+      <w:pPr>
+        <w:pStyle w:val="Normal"/>
+        <w:rPr>
+          <w:szCs w:val="21"/>
+        </w:rPr>
+      </w:pPr>
+      <w:r>
+        <w:rPr>
+          <w:rFonts w:ascii="Liberation Sans" w:hAnsi="Liberation Sans" w:eastAsia="Liberation Sans"/>
+          <w:szCs w:val="21"/>
+        </w:rPr>
+        <w:t>采用</w:t>
+      </w:r>
+      <w:r>
+        <w:rPr>
+          <w:rFonts w:eastAsia="Liberation Sans" w:ascii="Liberation Sans" w:hAnsi="Liberation Sans"/>
+          <w:szCs w:val="21"/>
+        </w:rPr>
+        <w:t>MySQL</w:t>
+      </w:r>
+      <w:r>
+        <w:rPr>
+          <w:rFonts w:ascii="Liberation Sans" w:hAnsi="Liberation Sans" w:eastAsia="Liberation Sans"/>
+          <w:szCs w:val="21"/>
+        </w:rPr>
+        <w:t>与</w:t>
+      </w:r>
+      <w:r>
+        <w:rPr>
+          <w:rFonts w:eastAsia="Liberation Sans" w:ascii="Liberation Sans" w:hAnsi="Liberation Sans"/>
+          <w:szCs w:val="21"/>
+        </w:rPr>
+        <w:t>python + Django + JavaScript</w:t>
+      </w:r>
+      <w:r>
+        <w:rPr>
+          <w:rFonts w:ascii="Liberation Sans" w:hAnsi="Liberation Sans" w:eastAsia="Liberation Sans"/>
+          <w:szCs w:val="21"/>
+        </w:rPr>
+        <w:t>进行开发。</w:t>
+      </w:r>
+    </w:p>
+    <w:p>
+      <w:pPr>
+        <w:pStyle w:val="Normal"/>
+        <w:rPr/>
+      </w:pPr>
+      <w:r>
+        <w:rPr/>
+      </w:r>
     </w:p>
     <w:sectPr>
+      <w:type w:val="nextPage"/>
       <w:pgSz w:w="11906" w:h="16838"/>
-      <w:pgMar w:top="1440" w:right="1800" w:bottom="1440" w:left="1800" w:header="851" w:footer="992" w:gutter="0"/>
-      <w:cols w:space="425"/>
-      <w:docGrid w:type="lines" w:linePitch="312"/>
+      <w:pgMar w:left="1800" w:right="1800" w:header="0" w:top="1440" w:footer="0" w:bottom="1440" w:gutter="0"/>
+      <w:pgNumType w:fmt="decimal"/>
+      <w:formProt w:val="false"/>
+      <w:textDirection w:val="lrTb"/>
+      <w:docGrid w:type="lines" w:linePitch="312" w:charSpace="0"/>
     </w:sectPr>
   </w:body>
 </w:document>
 </file>
 
 <file path=word/numbering.xml><?xml version="1.0" encoding="utf-8"?>
-<w:numbering xmlns:wpc="http://schemas.microsoft.com/office/word/2010/wordprocessingCanvas" xmlns:cx="http://schemas.microsoft.com/office/drawing/2014/chartex" xmlns:mc="http://schemas.openxmlformats.org/markup-compatibility/2006" xmlns:o="urn:schemas-microsoft-com:office:office" xmlns:r="http://schemas.openxmlformats.org/officeDocument/2006/relationships" xmlns:m="http://schemas.openxmlformats.org/officeDocument/2006/math" xmlns:v="urn:schemas-microsoft-com:vml" xmlns:wp14="http://schemas.microsoft.com/office/word/2010/wordprocessingDrawing" xmlns:wp="http://schemas.openxmlformats.org/drawingml/2006/wordprocessingDrawing" xmlns:w10="urn:schemas-microsoft-com:office:word" xmlns:w="http://schemas.openxmlformats.org/wordprocessingml/2006/main" xmlns:w14="http://schemas.microsoft.com/office/word/2010/wordml" xmlns:w15="http://schemas.microsoft.com/office/word/2012/wordml" xmlns:w16se="http://schemas.microsoft.com/office/word/2015/wordml/symex" xmlns:wpg="http://schemas.microsoft.com/office/word/2010/wordprocessingGroup" xmlns:wpi="http://schemas.microsoft.com/office/word/2010/wordprocessingInk" xmlns:wne="http://schemas.microsoft.com/office/word/2006/wordml" xmlns:wps="http://schemas.microsoft.com/office/word/2010/wordprocessingShape" mc:Ignorable="w14 w15 w16se wp14">
-  <w:abstractNum w:abstractNumId="0" w15:restartNumberingAfterBreak="0">
-    <w:nsid w:val="7DA15FF7"/>
-    <w:multiLevelType w:val="hybridMultilevel"/>
-    <w:tmpl w:val="B19C192C"/>
-    <w:lvl w:ilvl="0" w:tplc="04090001">
+<w:numbering xmlns:w="http://schemas.openxmlformats.org/wordprocessingml/2006/main" xmlns:o="urn:schemas-microsoft-com:office:office" xmlns:r="http://schemas.openxmlformats.org/officeDocument/2006/relationships" xmlns:v="urn:schemas-microsoft-com:vml">
+  <w:abstractNum w:abstractNumId="1">
+    <w:lvl w:ilvl="0">
       <w:start w:val="1"/>
       <w:numFmt w:val="bullet"/>
       <w:lvlText w:val=""/>
@@ -472,10 +1228,11 @@
         <w:ind w:left="420" w:hanging="420"/>
       </w:pPr>
       <w:rPr>
-        <w:rFonts w:ascii="Wingdings" w:hAnsi="Wingdings" w:hint="default"/>
+        <w:rFonts w:ascii="Wingdings" w:hAnsi="Wingdings" w:cs="Wingdings" w:hint="default"/>
+        <w:rFonts w:cs="Wingdings"/>
       </w:rPr>
     </w:lvl>
-    <w:lvl w:ilvl="1" w:tplc="04090003" w:tentative="1">
+    <w:lvl w:ilvl="1">
       <w:start w:val="1"/>
       <w:numFmt w:val="bullet"/>
       <w:lvlText w:val=""/>
@@ -484,10 +1241,11 @@
         <w:ind w:left="840" w:hanging="420"/>
       </w:pPr>
       <w:rPr>
-        <w:rFonts w:ascii="Wingdings" w:hAnsi="Wingdings" w:hint="default"/>
+        <w:rFonts w:ascii="Wingdings" w:hAnsi="Wingdings" w:cs="Wingdings" w:hint="default"/>
+        <w:rFonts w:cs="Wingdings"/>
       </w:rPr>
     </w:lvl>
-    <w:lvl w:ilvl="2" w:tplc="04090005" w:tentative="1">
+    <w:lvl w:ilvl="2">
       <w:start w:val="1"/>
       <w:numFmt w:val="bullet"/>
       <w:lvlText w:val=""/>
@@ -496,10 +1254,11 @@
         <w:ind w:left="1260" w:hanging="420"/>
       </w:pPr>
       <w:rPr>
-        <w:rFonts w:ascii="Wingdings" w:hAnsi="Wingdings" w:hint="default"/>
+        <w:rFonts w:ascii="Wingdings" w:hAnsi="Wingdings" w:cs="Wingdings" w:hint="default"/>
+        <w:rFonts w:cs="Wingdings"/>
       </w:rPr>
     </w:lvl>
-    <w:lvl w:ilvl="3" w:tplc="04090001" w:tentative="1">
+    <w:lvl w:ilvl="3">
       <w:start w:val="1"/>
       <w:numFmt w:val="bullet"/>
       <w:lvlText w:val=""/>
@@ -508,10 +1267,11 @@
         <w:ind w:left="1680" w:hanging="420"/>
       </w:pPr>
       <w:rPr>
-        <w:rFonts w:ascii="Wingdings" w:hAnsi="Wingdings" w:hint="default"/>
+        <w:rFonts w:ascii="Wingdings" w:hAnsi="Wingdings" w:cs="Wingdings" w:hint="default"/>
+        <w:rFonts w:cs="Wingdings"/>
       </w:rPr>
     </w:lvl>
-    <w:lvl w:ilvl="4" w:tplc="04090003" w:tentative="1">
+    <w:lvl w:ilvl="4">
       <w:start w:val="1"/>
       <w:numFmt w:val="bullet"/>
       <w:lvlText w:val=""/>
@@ -520,10 +1280,11 @@
         <w:ind w:left="2100" w:hanging="420"/>
       </w:pPr>
       <w:rPr>
-        <w:rFonts w:ascii="Wingdings" w:hAnsi="Wingdings" w:hint="default"/>
+        <w:rFonts w:ascii="Wingdings" w:hAnsi="Wingdings" w:cs="Wingdings" w:hint="default"/>
+        <w:rFonts w:cs="Wingdings"/>
       </w:rPr>
     </w:lvl>
-    <w:lvl w:ilvl="5" w:tplc="04090005" w:tentative="1">
+    <w:lvl w:ilvl="5">
       <w:start w:val="1"/>
       <w:numFmt w:val="bullet"/>
       <w:lvlText w:val=""/>
@@ -532,10 +1293,11 @@
         <w:ind w:left="2520" w:hanging="420"/>
       </w:pPr>
       <w:rPr>
-        <w:rFonts w:ascii="Wingdings" w:hAnsi="Wingdings" w:hint="default"/>
+        <w:rFonts w:ascii="Wingdings" w:hAnsi="Wingdings" w:cs="Wingdings" w:hint="default"/>
+        <w:rFonts w:cs="Wingdings"/>
       </w:rPr>
     </w:lvl>
-    <w:lvl w:ilvl="6" w:tplc="04090001" w:tentative="1">
+    <w:lvl w:ilvl="6">
       <w:start w:val="1"/>
       <w:numFmt w:val="bullet"/>
       <w:lvlText w:val=""/>
@@ -544,10 +1306,11 @@
         <w:ind w:left="2940" w:hanging="420"/>
       </w:pPr>
       <w:rPr>
-        <w:rFonts w:ascii="Wingdings" w:hAnsi="Wingdings" w:hint="default"/>
+        <w:rFonts w:ascii="Wingdings" w:hAnsi="Wingdings" w:cs="Wingdings" w:hint="default"/>
+        <w:rFonts w:cs="Wingdings"/>
       </w:rPr>
     </w:lvl>
-    <w:lvl w:ilvl="7" w:tplc="04090003" w:tentative="1">
+    <w:lvl w:ilvl="7">
       <w:start w:val="1"/>
       <w:numFmt w:val="bullet"/>
       <w:lvlText w:val=""/>
@@ -556,10 +1319,11 @@
         <w:ind w:left="3360" w:hanging="420"/>
       </w:pPr>
       <w:rPr>
-        <w:rFonts w:ascii="Wingdings" w:hAnsi="Wingdings" w:hint="default"/>
+        <w:rFonts w:ascii="Wingdings" w:hAnsi="Wingdings" w:cs="Wingdings" w:hint="default"/>
+        <w:rFonts w:cs="Wingdings"/>
       </w:rPr>
     </w:lvl>
-    <w:lvl w:ilvl="8" w:tplc="04090005" w:tentative="1">
+    <w:lvl w:ilvl="8">
       <w:start w:val="1"/>
       <w:numFmt w:val="bullet"/>
       <w:lvlText w:val=""/>
@@ -568,41 +1332,164 @@
         <w:ind w:left="3780" w:hanging="420"/>
       </w:pPr>
       <w:rPr>
-        <w:rFonts w:ascii="Wingdings" w:hAnsi="Wingdings" w:hint="default"/>
+        <w:rFonts w:ascii="Wingdings" w:hAnsi="Wingdings" w:cs="Wingdings" w:hint="default"/>
+        <w:rFonts w:cs="Wingdings"/>
       </w:rPr>
     </w:lvl>
   </w:abstractNum>
+  <w:abstractNum w:abstractNumId="2">
+    <w:lvl w:ilvl="0">
+      <w:start w:val="1"/>
+      <w:numFmt w:val="none"/>
+      <w:suff w:val="nothing"/>
+      <w:lvlText w:val=""/>
+      <w:lvlJc w:val="left"/>
+      <w:pPr>
+        <w:tabs>
+          <w:tab w:val="num" w:pos="432"/>
+        </w:tabs>
+        <w:ind w:left="432" w:hanging="432"/>
+      </w:pPr>
+    </w:lvl>
+    <w:lvl w:ilvl="1">
+      <w:start w:val="1"/>
+      <w:numFmt w:val="none"/>
+      <w:suff w:val="nothing"/>
+      <w:lvlText w:val=""/>
+      <w:lvlJc w:val="left"/>
+      <w:pPr>
+        <w:tabs>
+          <w:tab w:val="num" w:pos="576"/>
+        </w:tabs>
+        <w:ind w:left="576" w:hanging="576"/>
+      </w:pPr>
+    </w:lvl>
+    <w:lvl w:ilvl="2">
+      <w:start w:val="1"/>
+      <w:numFmt w:val="none"/>
+      <w:suff w:val="nothing"/>
+      <w:lvlText w:val=""/>
+      <w:lvlJc w:val="left"/>
+      <w:pPr>
+        <w:tabs>
+          <w:tab w:val="num" w:pos="720"/>
+        </w:tabs>
+        <w:ind w:left="720" w:hanging="720"/>
+      </w:pPr>
+    </w:lvl>
+    <w:lvl w:ilvl="3">
+      <w:start w:val="1"/>
+      <w:numFmt w:val="none"/>
+      <w:suff w:val="nothing"/>
+      <w:lvlText w:val=""/>
+      <w:lvlJc w:val="left"/>
+      <w:pPr>
+        <w:tabs>
+          <w:tab w:val="num" w:pos="864"/>
+        </w:tabs>
+        <w:ind w:left="864" w:hanging="864"/>
+      </w:pPr>
+    </w:lvl>
+    <w:lvl w:ilvl="4">
+      <w:start w:val="1"/>
+      <w:numFmt w:val="none"/>
+      <w:suff w:val="nothing"/>
+      <w:lvlText w:val=""/>
+      <w:lvlJc w:val="left"/>
+      <w:pPr>
+        <w:tabs>
+          <w:tab w:val="num" w:pos="1008"/>
+        </w:tabs>
+        <w:ind w:left="1008" w:hanging="1008"/>
+      </w:pPr>
+    </w:lvl>
+    <w:lvl w:ilvl="5">
+      <w:start w:val="1"/>
+      <w:numFmt w:val="none"/>
+      <w:suff w:val="nothing"/>
+      <w:lvlText w:val=""/>
+      <w:lvlJc w:val="left"/>
+      <w:pPr>
+        <w:tabs>
+          <w:tab w:val="num" w:pos="1152"/>
+        </w:tabs>
+        <w:ind w:left="1152" w:hanging="1152"/>
+      </w:pPr>
+    </w:lvl>
+    <w:lvl w:ilvl="6">
+      <w:start w:val="1"/>
+      <w:numFmt w:val="none"/>
+      <w:suff w:val="nothing"/>
+      <w:lvlText w:val=""/>
+      <w:lvlJc w:val="left"/>
+      <w:pPr>
+        <w:tabs>
+          <w:tab w:val="num" w:pos="1296"/>
+        </w:tabs>
+        <w:ind w:left="1296" w:hanging="1296"/>
+      </w:pPr>
+    </w:lvl>
+    <w:lvl w:ilvl="7">
+      <w:start w:val="1"/>
+      <w:numFmt w:val="none"/>
+      <w:suff w:val="nothing"/>
+      <w:lvlText w:val=""/>
+      <w:lvlJc w:val="left"/>
+      <w:pPr>
+        <w:tabs>
+          <w:tab w:val="num" w:pos="1440"/>
+        </w:tabs>
+        <w:ind w:left="1440" w:hanging="1440"/>
+      </w:pPr>
+    </w:lvl>
+    <w:lvl w:ilvl="8">
+      <w:start w:val="1"/>
+      <w:numFmt w:val="none"/>
+      <w:suff w:val="nothing"/>
+      <w:lvlText w:val=""/>
+      <w:lvlJc w:val="left"/>
+      <w:pPr>
+        <w:tabs>
+          <w:tab w:val="num" w:pos="1584"/>
+        </w:tabs>
+        <w:ind w:left="1584" w:hanging="1584"/>
+      </w:pPr>
+    </w:lvl>
+  </w:abstractNum>
   <w:num w:numId="1">
-    <w:abstractNumId w:val="0"/>
+    <w:abstractNumId w:val="1"/>
+  </w:num>
+  <w:num w:numId="2">
+    <w:abstractNumId w:val="2"/>
   </w:num>
 </w:numbering>
 </file>
 
 <file path=word/styles.xml><?xml version="1.0" encoding="utf-8"?>
-<w:styles xmlns:mc="http://schemas.openxmlformats.org/markup-compatibility/2006" xmlns:r="http://schemas.openxmlformats.org/officeDocument/2006/relationships" xmlns:w="http://schemas.openxmlformats.org/wordprocessingml/2006/main" xmlns:w14="http://schemas.microsoft.com/office/word/2010/wordml" xmlns:w15="http://schemas.microsoft.com/office/word/2012/wordml" xmlns:w16se="http://schemas.microsoft.com/office/word/2015/wordml/symex" mc:Ignorable="w14 w15 w16se">
+<w:styles xmlns:w="http://schemas.openxmlformats.org/wordprocessingml/2006/main" xmlns:w14="http://schemas.microsoft.com/office/word/2010/wordml" xmlns:mc="http://schemas.openxmlformats.org/markup-compatibility/2006" mc:Ignorable="w14">
   <w:docDefaults>
     <w:rPrDefault>
       <w:rPr>
-        <w:rFonts w:asciiTheme="minorHAnsi" w:eastAsiaTheme="minorEastAsia" w:hAnsiTheme="minorHAnsi" w:cstheme="minorBidi"/>
-        <w:kern w:val="2"/>
-        <w:sz w:val="21"/>
+        <w:rFonts w:ascii="等线" w:hAnsi="等线" w:eastAsia="" w:cs="等线" w:asciiTheme="minorHAnsi" w:cstheme="minorBidi" w:eastAsiaTheme="minorEastAsia" w:hAnsiTheme="minorHAnsi"/>
         <w:szCs w:val="22"/>
         <w:lang w:val="en-US" w:eastAsia="zh-CN" w:bidi="ar-SA"/>
       </w:rPr>
     </w:rPrDefault>
-    <w:pPrDefault/>
+    <w:pPrDefault>
+      <w:pPr/>
+    </w:pPrDefault>
   </w:docDefaults>
   <w:latentStyles w:defLockedState="0" w:defUIPriority="99" w:defSemiHidden="0" w:defUnhideWhenUsed="0" w:defQFormat="0" w:count="371">
     <w:lsdException w:name="Normal" w:uiPriority="0" w:qFormat="1"/>
     <w:lsdException w:name="heading 1" w:uiPriority="9" w:qFormat="1"/>
-    <w:lsdException w:name="heading 2" w:semiHidden="1" w:uiPriority="9" w:unhideWhenUsed="1" w:qFormat="1"/>
-    <w:lsdException w:name="heading 3" w:semiHidden="1" w:uiPriority="9" w:unhideWhenUsed="1" w:qFormat="1"/>
-    <w:lsdException w:name="heading 4" w:semiHidden="1" w:uiPriority="9" w:unhideWhenUsed="1" w:qFormat="1"/>
-    <w:lsdException w:name="heading 5" w:semiHidden="1" w:uiPriority="9" w:unhideWhenUsed="1" w:qFormat="1"/>
-    <w:lsdException w:name="heading 6" w:semiHidden="1" w:uiPriority="9" w:unhideWhenUsed="1" w:qFormat="1"/>
-    <w:lsdException w:name="heading 7" w:semiHidden="1" w:uiPriority="9" w:unhideWhenUsed="1" w:qFormat="1"/>
-    <w:lsdException w:name="heading 8" w:semiHidden="1" w:uiPriority="9" w:unhideWhenUsed="1" w:qFormat="1"/>
-    <w:lsdException w:name="heading 9" w:semiHidden="1" w:uiPriority="9" w:unhideWhenUsed="1" w:qFormat="1"/>
+    <w:lsdException w:name="heading 2" w:uiPriority="9" w:semiHidden="1" w:unhideWhenUsed="1" w:qFormat="1"/>
+    <w:lsdException w:name="heading 3" w:uiPriority="9" w:semiHidden="1" w:unhideWhenUsed="1" w:qFormat="1"/>
+    <w:lsdException w:name="heading 4" w:uiPriority="9" w:semiHidden="1" w:unhideWhenUsed="1" w:qFormat="1"/>
+    <w:lsdException w:name="heading 5" w:uiPriority="9" w:semiHidden="1" w:unhideWhenUsed="1" w:qFormat="1"/>
+    <w:lsdException w:name="heading 6" w:uiPriority="9" w:semiHidden="1" w:unhideWhenUsed="1" w:qFormat="1"/>
+    <w:lsdException w:name="heading 7" w:uiPriority="9" w:semiHidden="1" w:unhideWhenUsed="1" w:qFormat="1"/>
+    <w:lsdException w:name="heading 8" w:uiPriority="9" w:semiHidden="1" w:unhideWhenUsed="1" w:qFormat="1"/>
+    <w:lsdException w:name="heading 9" w:uiPriority="9" w:semiHidden="1" w:unhideWhenUsed="1" w:qFormat="1"/>
     <w:lsdException w:name="index 1" w:semiHidden="1" w:unhideWhenUsed="1"/>
     <w:lsdException w:name="index 2" w:semiHidden="1" w:unhideWhenUsed="1"/>
     <w:lsdException w:name="index 3" w:semiHidden="1" w:unhideWhenUsed="1"/>
@@ -612,22 +1499,22 @@
     <w:lsdException w:name="index 7" w:semiHidden="1" w:unhideWhenUsed="1"/>
     <w:lsdException w:name="index 8" w:semiHidden="1" w:unhideWhenUsed="1"/>
     <w:lsdException w:name="index 9" w:semiHidden="1" w:unhideWhenUsed="1"/>
-    <w:lsdException w:name="toc 1" w:semiHidden="1" w:uiPriority="39" w:unhideWhenUsed="1"/>
-    <w:lsdException w:name="toc 2" w:semiHidden="1" w:uiPriority="39" w:unhideWhenUsed="1"/>
-    <w:lsdException w:name="toc 3" w:semiHidden="1" w:uiPriority="39" w:unhideWhenUsed="1"/>
-    <w:lsdException w:name="toc 4" w:semiHidden="1" w:uiPriority="39" w:unhideWhenUsed="1"/>
-    <w:lsdException w:name="toc 5" w:semiHidden="1" w:uiPriority="39" w:unhideWhenUsed="1"/>
-    <w:lsdException w:name="toc 6" w:semiHidden="1" w:uiPriority="39" w:unhideWhenUsed="1"/>
-    <w:lsdException w:name="toc 7" w:semiHidden="1" w:uiPriority="39" w:unhideWhenUsed="1"/>
-    <w:lsdException w:name="toc 8" w:semiHidden="1" w:uiPriority="39" w:unhideWhenUsed="1"/>
-    <w:lsdException w:name="toc 9" w:semiHidden="1" w:uiPriority="39" w:unhideWhenUsed="1"/>
+    <w:lsdException w:name="toc 1" w:uiPriority="39" w:semiHidden="1" w:unhideWhenUsed="1"/>
+    <w:lsdException w:name="toc 2" w:uiPriority="39" w:semiHidden="1" w:unhideWhenUsed="1"/>
+    <w:lsdException w:name="toc 3" w:uiPriority="39" w:semiHidden="1" w:unhideWhenUsed="1"/>
+    <w:lsdException w:name="toc 4" w:uiPriority="39" w:semiHidden="1" w:unhideWhenUsed="1"/>
+    <w:lsdException w:name="toc 5" w:uiPriority="39" w:semiHidden="1" w:unhideWhenUsed="1"/>
+    <w:lsdException w:name="toc 6" w:uiPriority="39" w:semiHidden="1" w:unhideWhenUsed="1"/>
+    <w:lsdException w:name="toc 7" w:uiPriority="39" w:semiHidden="1" w:unhideWhenUsed="1"/>
+    <w:lsdException w:name="toc 8" w:uiPriority="39" w:semiHidden="1" w:unhideWhenUsed="1"/>
+    <w:lsdException w:name="toc 9" w:uiPriority="39" w:semiHidden="1" w:unhideWhenUsed="1"/>
     <w:lsdException w:name="Normal Indent" w:semiHidden="1" w:unhideWhenUsed="1"/>
     <w:lsdException w:name="footnote text" w:semiHidden="1" w:unhideWhenUsed="1"/>
     <w:lsdException w:name="annotation text" w:semiHidden="1" w:unhideWhenUsed="1"/>
     <w:lsdException w:name="header" w:semiHidden="1" w:unhideWhenUsed="1"/>
     <w:lsdException w:name="footer" w:semiHidden="1" w:unhideWhenUsed="1"/>
     <w:lsdException w:name="index heading" w:semiHidden="1" w:unhideWhenUsed="1"/>
-    <w:lsdException w:name="caption" w:semiHidden="1" w:uiPriority="35" w:unhideWhenUsed="1" w:qFormat="1"/>
+    <w:lsdException w:name="caption" w:uiPriority="35" w:semiHidden="1" w:unhideWhenUsed="1" w:qFormat="1"/>
     <w:lsdException w:name="table of figures" w:semiHidden="1" w:unhideWhenUsed="1"/>
     <w:lsdException w:name="envelope address" w:semiHidden="1" w:unhideWhenUsed="1"/>
     <w:lsdException w:name="envelope return" w:semiHidden="1" w:unhideWhenUsed="1"/>
@@ -658,7 +1545,7 @@
     <w:lsdException w:name="Title" w:uiPriority="10" w:qFormat="1"/>
     <w:lsdException w:name="Closing" w:semiHidden="1" w:unhideWhenUsed="1"/>
     <w:lsdException w:name="Signature" w:semiHidden="1" w:unhideWhenUsed="1"/>
-    <w:lsdException w:name="Default Paragraph Font" w:semiHidden="1" w:uiPriority="1" w:unhideWhenUsed="1"/>
+    <w:lsdException w:name="Default Paragraph Font" w:uiPriority="1" w:semiHidden="1" w:unhideWhenUsed="1"/>
     <w:lsdException w:name="Body Text" w:semiHidden="1" w:unhideWhenUsed="1"/>
     <w:lsdException w:name="Body Text Indent" w:semiHidden="1" w:unhideWhenUsed="1"/>
     <w:lsdException w:name="List Continue" w:semiHidden="1" w:unhideWhenUsed="1"/>
@@ -858,8 +1745,8 @@
     <w:lsdException w:name="Subtle Reference" w:uiPriority="31" w:qFormat="1"/>
     <w:lsdException w:name="Intense Reference" w:uiPriority="32" w:qFormat="1"/>
     <w:lsdException w:name="Book Title" w:uiPriority="33" w:qFormat="1"/>
-    <w:lsdException w:name="Bibliography" w:semiHidden="1" w:uiPriority="37" w:unhideWhenUsed="1"/>
-    <w:lsdException w:name="TOC Heading" w:semiHidden="1" w:uiPriority="39" w:unhideWhenUsed="1" w:qFormat="1"/>
+    <w:lsdException w:name="Bibliography" w:uiPriority="37" w:semiHidden="1" w:unhideWhenUsed="1"/>
+    <w:lsdException w:name="TOC Heading" w:uiPriority="39" w:semiHidden="1" w:unhideWhenUsed="1" w:qFormat="1"/>
     <w:lsdException w:name="Plain Table 1" w:uiPriority="41"/>
     <w:lsdException w:name="Plain Table 2" w:uiPriority="42"/>
     <w:lsdException w:name="Plain Table 3" w:uiPriority="43"/>
@@ -965,19 +1852,163 @@
     <w:lsdException w:name="List Table 6 Colorful Accent 6" w:uiPriority="51"/>
     <w:lsdException w:name="List Table 7 Colorful Accent 6" w:uiPriority="52"/>
   </w:latentStyles>
-  <w:style w:type="paragraph" w:default="1" w:styleId="a">
+  <w:style w:type="paragraph" w:styleId="Normal" w:default="1">
     <w:name w:val="Normal"/>
     <w:qFormat/>
     <w:pPr>
-      <w:widowControl w:val="0"/>
+      <w:widowControl w:val="false"/>
+      <w:bidi w:val="0"/>
       <w:jc w:val="both"/>
     </w:pPr>
+    <w:rPr>
+      <w:rFonts w:ascii="等线" w:hAnsi="等线" w:eastAsia="" w:cs="等线" w:asciiTheme="minorHAnsi" w:cstheme="minorBidi" w:eastAsiaTheme="minorEastAsia" w:hAnsiTheme="minorHAnsi"/>
+      <w:color w:val="00000A"/>
+      <w:sz w:val="21"/>
+      <w:szCs w:val="22"/>
+      <w:lang w:val="en-US" w:eastAsia="zh-CN" w:bidi="ar-SA"/>
+    </w:rPr>
   </w:style>
-  <w:style w:type="character" w:default="1" w:styleId="a0">
+  <w:style w:type="character" w:styleId="DefaultParagraphFont" w:default="1">
     <w:name w:val="Default Paragraph Font"/>
     <w:uiPriority w:val="1"/>
     <w:semiHidden/>
     <w:unhideWhenUsed/>
+    <w:qFormat/>
+    <w:rPr/>
+  </w:style>
+  <w:style w:type="character" w:styleId="ListLabel1">
+    <w:name w:val="ListLabel 1"/>
+    <w:qFormat/>
+    <w:rPr>
+      <w:rFonts w:cs="Wingdings"/>
+    </w:rPr>
+  </w:style>
+  <w:style w:type="character" w:styleId="ListLabel2">
+    <w:name w:val="ListLabel 2"/>
+    <w:qFormat/>
+    <w:rPr>
+      <w:rFonts w:cs="Wingdings"/>
+    </w:rPr>
+  </w:style>
+  <w:style w:type="character" w:styleId="ListLabel3">
+    <w:name w:val="ListLabel 3"/>
+    <w:qFormat/>
+    <w:rPr>
+      <w:rFonts w:cs="Wingdings"/>
+    </w:rPr>
+  </w:style>
+  <w:style w:type="character" w:styleId="ListLabel4">
+    <w:name w:val="ListLabel 4"/>
+    <w:qFormat/>
+    <w:rPr>
+      <w:rFonts w:cs="Wingdings"/>
+    </w:rPr>
+  </w:style>
+  <w:style w:type="character" w:styleId="ListLabel5">
+    <w:name w:val="ListLabel 5"/>
+    <w:qFormat/>
+    <w:rPr>
+      <w:rFonts w:cs="Wingdings"/>
+    </w:rPr>
+  </w:style>
+  <w:style w:type="character" w:styleId="ListLabel6">
+    <w:name w:val="ListLabel 6"/>
+    <w:qFormat/>
+    <w:rPr>
+      <w:rFonts w:cs="Wingdings"/>
+    </w:rPr>
+  </w:style>
+  <w:style w:type="character" w:styleId="ListLabel7">
+    <w:name w:val="ListLabel 7"/>
+    <w:qFormat/>
+    <w:rPr>
+      <w:rFonts w:cs="Wingdings"/>
+    </w:rPr>
+  </w:style>
+  <w:style w:type="character" w:styleId="ListLabel8">
+    <w:name w:val="ListLabel 8"/>
+    <w:qFormat/>
+    <w:rPr>
+      <w:rFonts w:cs="Wingdings"/>
+    </w:rPr>
+  </w:style>
+  <w:style w:type="character" w:styleId="ListLabel9">
+    <w:name w:val="ListLabel 9"/>
+    <w:qFormat/>
+    <w:rPr>
+      <w:rFonts w:cs="Wingdings"/>
+    </w:rPr>
+  </w:style>
+  <w:style w:type="paragraph" w:styleId="Style14">
+    <w:name w:val="标题"/>
+    <w:basedOn w:val="Normal"/>
+    <w:next w:val="Style15"/>
+    <w:qFormat/>
+    <w:pPr>
+      <w:keepNext/>
+      <w:spacing w:before="240" w:after="120"/>
+    </w:pPr>
+    <w:rPr>
+      <w:rFonts w:ascii="Liberation Sans" w:hAnsi="Liberation Sans" w:eastAsia="Noto Sans CJK SC Regular" w:cs="Noto Sans CJK SC Regular"/>
+      <w:sz w:val="28"/>
+      <w:szCs w:val="28"/>
+    </w:rPr>
+  </w:style>
+  <w:style w:type="paragraph" w:styleId="Style15">
+    <w:name w:val="Body Text"/>
+    <w:basedOn w:val="Normal"/>
+    <w:pPr>
+      <w:spacing w:lineRule="auto" w:line="288" w:before="0" w:after="140"/>
+    </w:pPr>
+    <w:rPr/>
+  </w:style>
+  <w:style w:type="paragraph" w:styleId="Style16">
+    <w:name w:val="List"/>
+    <w:basedOn w:val="Style15"/>
+    <w:pPr/>
+    <w:rPr/>
+  </w:style>
+  <w:style w:type="paragraph" w:styleId="Style17">
+    <w:name w:val="Caption"/>
+    <w:basedOn w:val="Normal"/>
+    <w:qFormat/>
+    <w:pPr>
+      <w:suppressLineNumbers/>
+      <w:spacing w:before="120" w:after="120"/>
+    </w:pPr>
+    <w:rPr>
+      <w:i/>
+      <w:iCs/>
+      <w:sz w:val="24"/>
+      <w:szCs w:val="24"/>
+    </w:rPr>
+  </w:style>
+  <w:style w:type="paragraph" w:styleId="Style18">
+    <w:name w:val="索引"/>
+    <w:basedOn w:val="Normal"/>
+    <w:qFormat/>
+    <w:pPr>
+      <w:suppressLineNumbers/>
+    </w:pPr>
+    <w:rPr/>
+  </w:style>
+  <w:style w:type="paragraph" w:styleId="ListParagraph">
+    <w:name w:val="List Paragraph"/>
+    <w:basedOn w:val="Normal"/>
+    <w:uiPriority w:val="34"/>
+    <w:qFormat/>
+    <w:rsid w:val="00fb4f11"/>
+    <w:pPr>
+      <w:ind w:firstLine="420"/>
+    </w:pPr>
+    <w:rPr/>
+  </w:style>
+  <w:style w:type="numbering" w:styleId="NoList" w:default="1">
+    <w:name w:val="No List"/>
+    <w:uiPriority w:val="99"/>
+    <w:semiHidden/>
+    <w:unhideWhenUsed/>
+    <w:qFormat/>
   </w:style>
   <w:style w:type="table" w:default="1" w:styleId="a1">
     <w:name w:val="Normal Table"/>
@@ -993,22 +2024,6 @@
         <w:right w:w="108" w:type="dxa"/>
       </w:tblCellMar>
     </w:tblPr>
-  </w:style>
-  <w:style w:type="numbering" w:default="1" w:styleId="a2">
-    <w:name w:val="No List"/>
-    <w:uiPriority w:val="99"/>
-    <w:semiHidden/>
-    <w:unhideWhenUsed/>
-  </w:style>
-  <w:style w:type="paragraph" w:styleId="a3">
-    <w:name w:val="List Paragraph"/>
-    <w:basedOn w:val="a"/>
-    <w:uiPriority w:val="34"/>
-    <w:qFormat/>
-    <w:rsid w:val="00FB4F11"/>
-    <w:pPr>
-      <w:ind w:firstLineChars="200" w:firstLine="420"/>
-    </w:pPr>
   </w:style>
 </w:styles>
 </file>

</xml_diff>